<commit_message>
Documentation 6, IEquatable for porebrick and diffusor
</commit_message>
<xml_diff>
--- a/Degree Work WPF Reloaded/Resources/Documents/DegreeWorkText/titulTemplate.docx
+++ b/Degree Work WPF Reloaded/Resources/Documents/DegreeWorkText/titulTemplate.docx
@@ -132,8 +132,6 @@
           <w:szCs w:val="28"/>
         </w:rPr>
       </w:pPr>
-      <w:bookmarkStart w:id="0" w:name="_GoBack"/>
-      <w:bookmarkEnd w:id="0"/>
     </w:p>
     <w:p>
       <w:pPr>
@@ -142,6 +140,7 @@
         <w:contextualSpacing/>
         <w:jc w:val="center"/>
         <w:rPr>
+          <w:rFonts w:ascii="Times New Roman" w:hAnsi="Times New Roman" w:cs="Times New Roman"/>
           <w:sz w:val="28"/>
           <w:szCs w:val="28"/>
           <w:lang w:val="uk-UA"/>
@@ -167,6 +166,7 @@
       </w:r>
       <w:r>
         <w:rPr>
+          <w:rFonts w:ascii="Times New Roman" w:hAnsi="Times New Roman" w:cs="Times New Roman"/>
           <w:sz w:val="28"/>
           <w:szCs w:val="28"/>
           <w:lang w:val="uk-UA"/>
@@ -180,13 +180,15 @@
         <w:ind w:firstLine="709"/>
         <w:contextualSpacing/>
         <w:rPr>
-          <w:sz w:val="28"/>
-          <w:szCs w:val="28"/>
-          <w:lang w:val="uk-UA"/>
-        </w:rPr>
-      </w:pPr>
-      <w:r>
-        <w:rPr>
+          <w:rFonts w:ascii="Times New Roman" w:hAnsi="Times New Roman" w:cs="Times New Roman"/>
+          <w:sz w:val="28"/>
+          <w:szCs w:val="28"/>
+          <w:lang w:val="uk-UA"/>
+        </w:rPr>
+      </w:pPr>
+      <w:r>
+        <w:rPr>
+          <w:rFonts w:ascii="Times New Roman" w:hAnsi="Times New Roman" w:cs="Times New Roman"/>
           <w:sz w:val="28"/>
           <w:szCs w:val="28"/>
           <w:lang w:val="uk-UA"/>
@@ -195,180 +197,167 @@
       </w:r>
       <w:r>
         <w:rPr>
-          <w:sz w:val="28"/>
-          <w:szCs w:val="28"/>
-          <w:lang w:val="uk-UA"/>
-        </w:rPr>
-        <w:tab/>
-      </w:r>
-      <w:r>
-        <w:rPr>
-          <w:sz w:val="28"/>
-          <w:szCs w:val="28"/>
-          <w:lang w:val="uk-UA"/>
-        </w:rPr>
-        <w:tab/>
-      </w:r>
-      <w:r>
-        <w:rPr>
-          <w:sz w:val="28"/>
-          <w:szCs w:val="28"/>
-          <w:lang w:val="uk-UA"/>
-        </w:rPr>
-        <w:tab/>
-      </w:r>
-      <w:r>
-        <w:rPr>
-          <w:sz w:val="28"/>
-          <w:szCs w:val="28"/>
-          <w:lang w:val="uk-UA"/>
-        </w:rPr>
-        <w:tab/>
-      </w:r>
-      <w:r>
-        <w:rPr>
-          <w:sz w:val="28"/>
-          <w:szCs w:val="28"/>
-          <w:lang w:val="uk-UA"/>
-        </w:rPr>
-        <w:tab/>
-      </w:r>
-      <w:r>
-        <w:rPr>
-          <w:sz w:val="28"/>
-          <w:szCs w:val="28"/>
-          <w:lang w:val="uk-UA"/>
-        </w:rPr>
-        <w:tab/>
-      </w:r>
-      <w:r>
-        <w:rPr>
-          <w:sz w:val="28"/>
-          <w:szCs w:val="28"/>
-          <w:lang w:val="uk-UA"/>
-        </w:rPr>
-        <w:tab/>
-      </w:r>
-      <w:r>
-        <w:rPr>
-          <w:sz w:val="28"/>
-          <w:szCs w:val="28"/>
-          <w:lang w:val="uk-UA"/>
-        </w:rPr>
-        <w:tab/>
-      </w:r>
-      <w:r>
-        <w:rPr>
-          <w:sz w:val="28"/>
-          <w:szCs w:val="28"/>
-          <w:lang w:val="uk-UA"/>
-        </w:rPr>
-        <w:t>студент групи МХ-1</w:t>
-      </w:r>
-      <w:r>
-        <w:rPr>
-          <w:sz w:val="28"/>
-          <w:szCs w:val="28"/>
-          <w:lang w:val="uk-UA"/>
-        </w:rPr>
-        <w:t>3</w:t>
-      </w:r>
-      <w:r>
-        <w:rPr>
-          <w:sz w:val="28"/>
-          <w:szCs w:val="28"/>
-          <w:lang w:val="uk-UA"/>
-        </w:rPr>
-        <w:t>-1</w:t>
-      </w:r>
-      <w:r>
-        <w:rPr>
-          <w:sz w:val="28"/>
-          <w:szCs w:val="28"/>
-          <w:lang w:val="uk-UA"/>
-        </w:rPr>
-        <w:tab/>
-      </w:r>
-      <w:r>
-        <w:rPr>
-          <w:sz w:val="28"/>
-          <w:szCs w:val="28"/>
-          <w:lang w:val="uk-UA"/>
-        </w:rPr>
-        <w:tab/>
-      </w:r>
-      <w:r>
-        <w:rPr>
-          <w:sz w:val="28"/>
-          <w:szCs w:val="28"/>
-          <w:lang w:val="uk-UA"/>
-        </w:rPr>
-        <w:tab/>
-      </w:r>
-      <w:r>
-        <w:rPr>
-          <w:sz w:val="28"/>
-          <w:szCs w:val="28"/>
-          <w:lang w:val="uk-UA"/>
-        </w:rPr>
-        <w:tab/>
-      </w:r>
-      <w:r>
-        <w:rPr>
-          <w:sz w:val="28"/>
-          <w:szCs w:val="28"/>
-          <w:lang w:val="uk-UA"/>
-        </w:rPr>
-        <w:tab/>
-      </w:r>
-      <w:r>
-        <w:rPr>
-          <w:sz w:val="28"/>
-          <w:szCs w:val="28"/>
-          <w:lang w:val="uk-UA"/>
-        </w:rPr>
-        <w:tab/>
-      </w:r>
-      <w:r>
-        <w:rPr>
-          <w:sz w:val="28"/>
-          <w:szCs w:val="28"/>
-          <w:lang w:val="uk-UA"/>
-        </w:rPr>
-        <w:tab/>
-      </w:r>
-      <w:r>
-        <w:rPr>
-          <w:sz w:val="28"/>
-          <w:szCs w:val="28"/>
-          <w:lang w:val="uk-UA"/>
-        </w:rPr>
-        <w:tab/>
-      </w:r>
-      <w:r>
-        <w:rPr>
-          <w:sz w:val="28"/>
-          <w:szCs w:val="28"/>
-          <w:lang w:val="uk-UA"/>
-        </w:rPr>
-        <w:tab/>
-      </w:r>
-      <w:r>
-        <w:rPr>
-          <w:sz w:val="28"/>
-          <w:szCs w:val="28"/>
-          <w:lang w:val="uk-UA"/>
-        </w:rPr>
-        <w:tab/>
-        <w:t>Костенко</w:t>
-      </w:r>
-      <w:r>
-        <w:rPr>
-          <w:sz w:val="28"/>
-          <w:szCs w:val="28"/>
-          <w:lang w:val="uk-UA"/>
-        </w:rPr>
-        <w:t xml:space="preserve"> М.В.</w:t>
+          <w:rFonts w:ascii="Times New Roman" w:hAnsi="Times New Roman" w:cs="Times New Roman"/>
+          <w:sz w:val="28"/>
+          <w:szCs w:val="28"/>
+          <w:lang w:val="uk-UA"/>
+        </w:rPr>
+        <w:tab/>
+      </w:r>
+      <w:r>
+        <w:rPr>
+          <w:rFonts w:ascii="Times New Roman" w:hAnsi="Times New Roman" w:cs="Times New Roman"/>
+          <w:sz w:val="28"/>
+          <w:szCs w:val="28"/>
+          <w:lang w:val="uk-UA"/>
+        </w:rPr>
+        <w:tab/>
+      </w:r>
+      <w:r>
+        <w:rPr>
+          <w:rFonts w:ascii="Times New Roman" w:hAnsi="Times New Roman" w:cs="Times New Roman"/>
+          <w:sz w:val="28"/>
+          <w:szCs w:val="28"/>
+          <w:lang w:val="uk-UA"/>
+        </w:rPr>
+        <w:tab/>
+      </w:r>
+      <w:r>
+        <w:rPr>
+          <w:rFonts w:ascii="Times New Roman" w:hAnsi="Times New Roman" w:cs="Times New Roman"/>
+          <w:sz w:val="28"/>
+          <w:szCs w:val="28"/>
+          <w:lang w:val="uk-UA"/>
+        </w:rPr>
+        <w:tab/>
+      </w:r>
+      <w:r>
+        <w:rPr>
+          <w:rFonts w:ascii="Times New Roman" w:hAnsi="Times New Roman" w:cs="Times New Roman"/>
+          <w:sz w:val="28"/>
+          <w:szCs w:val="28"/>
+          <w:lang w:val="uk-UA"/>
+        </w:rPr>
+        <w:tab/>
+      </w:r>
+      <w:r>
+        <w:rPr>
+          <w:rFonts w:ascii="Times New Roman" w:hAnsi="Times New Roman" w:cs="Times New Roman"/>
+          <w:sz w:val="28"/>
+          <w:szCs w:val="28"/>
+          <w:lang w:val="uk-UA"/>
+        </w:rPr>
+        <w:tab/>
+      </w:r>
+      <w:r>
+        <w:rPr>
+          <w:rFonts w:ascii="Times New Roman" w:hAnsi="Times New Roman" w:cs="Times New Roman"/>
+          <w:sz w:val="28"/>
+          <w:szCs w:val="28"/>
+          <w:lang w:val="uk-UA"/>
+        </w:rPr>
+        <w:tab/>
+      </w:r>
+      <w:r>
+        <w:rPr>
+          <w:rFonts w:ascii="Times New Roman" w:hAnsi="Times New Roman" w:cs="Times New Roman"/>
+          <w:sz w:val="28"/>
+          <w:szCs w:val="28"/>
+          <w:lang w:val="uk-UA"/>
+        </w:rPr>
+        <w:tab/>
+        <w:t>студент групи МХ-13-1</w:t>
+      </w:r>
+      <w:r>
+        <w:rPr>
+          <w:rFonts w:ascii="Times New Roman" w:hAnsi="Times New Roman" w:cs="Times New Roman"/>
+          <w:sz w:val="28"/>
+          <w:szCs w:val="28"/>
+          <w:lang w:val="uk-UA"/>
+        </w:rPr>
+        <w:tab/>
+      </w:r>
+      <w:r>
+        <w:rPr>
+          <w:rFonts w:ascii="Times New Roman" w:hAnsi="Times New Roman" w:cs="Times New Roman"/>
+          <w:sz w:val="28"/>
+          <w:szCs w:val="28"/>
+          <w:lang w:val="uk-UA"/>
+        </w:rPr>
+        <w:tab/>
+      </w:r>
+      <w:r>
+        <w:rPr>
+          <w:rFonts w:ascii="Times New Roman" w:hAnsi="Times New Roman" w:cs="Times New Roman"/>
+          <w:sz w:val="28"/>
+          <w:szCs w:val="28"/>
+          <w:lang w:val="uk-UA"/>
+        </w:rPr>
+        <w:tab/>
+      </w:r>
+      <w:r>
+        <w:rPr>
+          <w:rFonts w:ascii="Times New Roman" w:hAnsi="Times New Roman" w:cs="Times New Roman"/>
+          <w:sz w:val="28"/>
+          <w:szCs w:val="28"/>
+          <w:lang w:val="uk-UA"/>
+        </w:rPr>
+        <w:tab/>
+      </w:r>
+      <w:r>
+        <w:rPr>
+          <w:rFonts w:ascii="Times New Roman" w:hAnsi="Times New Roman" w:cs="Times New Roman"/>
+          <w:sz w:val="28"/>
+          <w:szCs w:val="28"/>
+          <w:lang w:val="uk-UA"/>
+        </w:rPr>
+        <w:tab/>
+      </w:r>
+      <w:r>
+        <w:rPr>
+          <w:rFonts w:ascii="Times New Roman" w:hAnsi="Times New Roman" w:cs="Times New Roman"/>
+          <w:sz w:val="28"/>
+          <w:szCs w:val="28"/>
+          <w:lang w:val="uk-UA"/>
+        </w:rPr>
+        <w:tab/>
+      </w:r>
+      <w:r>
+        <w:rPr>
+          <w:rFonts w:ascii="Times New Roman" w:hAnsi="Times New Roman" w:cs="Times New Roman"/>
+          <w:sz w:val="28"/>
+          <w:szCs w:val="28"/>
+          <w:lang w:val="uk-UA"/>
+        </w:rPr>
+        <w:tab/>
+      </w:r>
+      <w:r>
+        <w:rPr>
+          <w:rFonts w:ascii="Times New Roman" w:hAnsi="Times New Roman" w:cs="Times New Roman"/>
+          <w:sz w:val="28"/>
+          <w:szCs w:val="28"/>
+          <w:lang w:val="uk-UA"/>
+        </w:rPr>
+        <w:tab/>
+      </w:r>
+      <w:r>
+        <w:rPr>
+          <w:rFonts w:ascii="Times New Roman" w:hAnsi="Times New Roman" w:cs="Times New Roman"/>
+          <w:sz w:val="28"/>
+          <w:szCs w:val="28"/>
+          <w:lang w:val="uk-UA"/>
+        </w:rPr>
+        <w:tab/>
+      </w:r>
+      <w:r>
+        <w:rPr>
+          <w:rFonts w:ascii="Times New Roman" w:hAnsi="Times New Roman" w:cs="Times New Roman"/>
+          <w:sz w:val="28"/>
+          <w:szCs w:val="28"/>
+          <w:lang w:val="uk-UA"/>
+        </w:rPr>
+        <w:tab/>
+        <w:t>Костенко М.В.</w:t>
       </w:r>
     </w:p>
     <w:p>
@@ -377,6 +366,7 @@
         <w:ind w:firstLine="709"/>
         <w:contextualSpacing/>
         <w:rPr>
+          <w:rFonts w:ascii="Times New Roman" w:hAnsi="Times New Roman" w:cs="Times New Roman"/>
           <w:sz w:val="28"/>
           <w:szCs w:val="28"/>
           <w:lang w:val="uk-UA"/>
@@ -389,26 +379,20 @@
         <w:ind w:left="3540" w:firstLine="708"/>
         <w:jc w:val="center"/>
         <w:rPr>
-          <w:sz w:val="28"/>
-          <w:szCs w:val="28"/>
-          <w:lang w:val="uk-UA"/>
-        </w:rPr>
-      </w:pPr>
-      <w:r>
-        <w:rPr>
-          <w:sz w:val="28"/>
-          <w:szCs w:val="28"/>
-          <w:lang w:val="uk-UA"/>
-        </w:rPr>
-        <w:t xml:space="preserve">                       </w:t>
-      </w:r>
-      <w:r>
-        <w:rPr>
-          <w:sz w:val="28"/>
-          <w:szCs w:val="28"/>
-          <w:lang w:val="uk-UA"/>
-        </w:rPr>
-        <w:t>Науковий керівник:</w:t>
+          <w:rFonts w:ascii="Times New Roman" w:hAnsi="Times New Roman" w:cs="Times New Roman"/>
+          <w:sz w:val="28"/>
+          <w:szCs w:val="28"/>
+          <w:lang w:val="uk-UA"/>
+        </w:rPr>
+      </w:pPr>
+      <w:r>
+        <w:rPr>
+          <w:rFonts w:ascii="Times New Roman" w:hAnsi="Times New Roman" w:cs="Times New Roman"/>
+          <w:sz w:val="28"/>
+          <w:szCs w:val="28"/>
+          <w:lang w:val="uk-UA"/>
+        </w:rPr>
+        <w:t xml:space="preserve">                       Науковий керівник:</w:t>
       </w:r>
     </w:p>
     <w:p>
@@ -416,13 +400,15 @@
         <w:spacing w:after="0" w:line="360" w:lineRule="auto"/>
         <w:ind w:left="6372" w:firstLine="6"/>
         <w:rPr>
-          <w:sz w:val="28"/>
-          <w:szCs w:val="28"/>
-          <w:lang w:val="uk-UA"/>
-        </w:rPr>
-      </w:pPr>
-      <w:r>
-        <w:rPr>
+          <w:rFonts w:ascii="Times New Roman" w:hAnsi="Times New Roman" w:cs="Times New Roman"/>
+          <w:sz w:val="28"/>
+          <w:szCs w:val="28"/>
+          <w:lang w:val="uk-UA"/>
+        </w:rPr>
+      </w:pPr>
+      <w:r>
+        <w:rPr>
+          <w:rFonts w:ascii="Times New Roman" w:hAnsi="Times New Roman" w:cs="Times New Roman"/>
           <w:sz w:val="28"/>
           <w:szCs w:val="28"/>
           <w:lang w:val="uk-UA"/>
@@ -432,6 +418,7 @@
       <w:proofErr w:type="spellStart"/>
       <w:r>
         <w:rPr>
+          <w:rFonts w:ascii="Times New Roman" w:hAnsi="Times New Roman" w:cs="Times New Roman"/>
           <w:sz w:val="28"/>
           <w:szCs w:val="28"/>
           <w:lang w:val="uk-UA"/>
@@ -441,19 +428,12 @@
       <w:proofErr w:type="spellEnd"/>
       <w:r>
         <w:rPr>
-          <w:sz w:val="28"/>
-          <w:szCs w:val="28"/>
-          <w:lang w:val="uk-UA"/>
-        </w:rPr>
-        <w:t>.-мат. наук, професор</w:t>
-      </w:r>
-      <w:r>
-        <w:rPr>
-          <w:sz w:val="28"/>
-          <w:szCs w:val="28"/>
-          <w:lang w:val="uk-UA"/>
-        </w:rPr>
-        <w:t xml:space="preserve"> </w:t>
+          <w:rFonts w:ascii="Times New Roman" w:hAnsi="Times New Roman" w:cs="Times New Roman"/>
+          <w:sz w:val="28"/>
+          <w:szCs w:val="28"/>
+          <w:lang w:val="uk-UA"/>
+        </w:rPr>
+        <w:t xml:space="preserve">.-мат. наук, професор </w:t>
       </w:r>
     </w:p>
     <w:p>
@@ -461,6 +441,7 @@
         <w:spacing w:after="0" w:line="360" w:lineRule="auto"/>
         <w:ind w:left="6372" w:firstLine="6"/>
         <w:rPr>
+          <w:rFonts w:ascii="Times New Roman" w:hAnsi="Times New Roman" w:cs="Times New Roman"/>
           <w:sz w:val="28"/>
           <w:szCs w:val="28"/>
           <w:lang w:val="uk-UA"/>
@@ -469,6 +450,7 @@
       <w:proofErr w:type="spellStart"/>
       <w:r>
         <w:rPr>
+          <w:rFonts w:ascii="Times New Roman" w:hAnsi="Times New Roman" w:cs="Times New Roman"/>
           <w:sz w:val="28"/>
           <w:szCs w:val="28"/>
           <w:lang w:val="uk-UA"/>
@@ -478,6 +460,7 @@
       <w:proofErr w:type="spellEnd"/>
       <w:r>
         <w:rPr>
+          <w:rFonts w:ascii="Times New Roman" w:hAnsi="Times New Roman" w:cs="Times New Roman"/>
           <w:sz w:val="28"/>
           <w:szCs w:val="28"/>
           <w:lang w:val="uk-UA"/>
@@ -494,6 +477,8 @@
           <w:lang w:val="uk-UA"/>
         </w:rPr>
       </w:pPr>
+      <w:bookmarkStart w:id="0" w:name="_GoBack"/>
+      <w:bookmarkEnd w:id="0"/>
     </w:p>
     <w:p>
       <w:pPr>
@@ -520,13 +505,15 @@
       <w:pPr>
         <w:spacing w:after="0" w:line="360" w:lineRule="auto"/>
         <w:rPr>
-          <w:sz w:val="28"/>
-          <w:szCs w:val="28"/>
-          <w:lang w:val="uk-UA"/>
-        </w:rPr>
-      </w:pPr>
-      <w:r>
-        <w:rPr>
+          <w:rFonts w:ascii="Times New Roman" w:hAnsi="Times New Roman" w:cs="Times New Roman"/>
+          <w:sz w:val="28"/>
+          <w:szCs w:val="28"/>
+          <w:lang w:val="uk-UA"/>
+        </w:rPr>
+      </w:pPr>
+      <w:r>
+        <w:rPr>
+          <w:rFonts w:ascii="Times New Roman" w:hAnsi="Times New Roman" w:cs="Times New Roman"/>
           <w:sz w:val="28"/>
           <w:szCs w:val="28"/>
           <w:lang w:val="uk-UA"/>
@@ -539,13 +526,15 @@
       <w:pPr>
         <w:spacing w:after="0" w:line="360" w:lineRule="auto"/>
         <w:rPr>
-          <w:sz w:val="28"/>
-          <w:szCs w:val="28"/>
-          <w:lang w:val="uk-UA"/>
-        </w:rPr>
-      </w:pPr>
-      <w:r>
-        <w:rPr>
+          <w:rFonts w:ascii="Times New Roman" w:hAnsi="Times New Roman" w:cs="Times New Roman"/>
+          <w:sz w:val="28"/>
+          <w:szCs w:val="28"/>
+          <w:lang w:val="uk-UA"/>
+        </w:rPr>
+      </w:pPr>
+      <w:r>
+        <w:rPr>
+          <w:rFonts w:ascii="Times New Roman" w:hAnsi="Times New Roman" w:cs="Times New Roman"/>
           <w:sz w:val="28"/>
           <w:szCs w:val="28"/>
           <w:lang w:val="uk-UA"/>
@@ -559,29 +548,24 @@
         <w:spacing w:after="0" w:line="360" w:lineRule="auto"/>
         <w:ind w:left="2410"/>
         <w:rPr>
-          <w:sz w:val="28"/>
-          <w:szCs w:val="28"/>
-          <w:lang w:val="uk-UA"/>
-        </w:rPr>
-      </w:pPr>
-      <w:r>
-        <w:rPr>
-          <w:sz w:val="28"/>
-          <w:szCs w:val="28"/>
-          <w:lang w:val="uk-UA"/>
-        </w:rPr>
-        <w:t xml:space="preserve">     </w:t>
-      </w:r>
-      <w:r>
-        <w:rPr>
-          <w:sz w:val="28"/>
-          <w:szCs w:val="28"/>
-          <w:lang w:val="uk-UA"/>
-        </w:rPr>
-        <w:t>Л.І. Книш</w:t>
-      </w:r>
-      <w:r>
-        <w:rPr>
+          <w:rFonts w:ascii="Times New Roman" w:hAnsi="Times New Roman" w:cs="Times New Roman"/>
+          <w:sz w:val="28"/>
+          <w:szCs w:val="28"/>
+          <w:lang w:val="uk-UA"/>
+        </w:rPr>
+      </w:pPr>
+      <w:r>
+        <w:rPr>
+          <w:rFonts w:ascii="Times New Roman" w:hAnsi="Times New Roman" w:cs="Times New Roman"/>
+          <w:sz w:val="28"/>
+          <w:szCs w:val="28"/>
+          <w:lang w:val="uk-UA"/>
+        </w:rPr>
+        <w:t xml:space="preserve">     Л.І. Книш</w:t>
+      </w:r>
+      <w:r>
+        <w:rPr>
+          <w:rFonts w:ascii="Times New Roman" w:hAnsi="Times New Roman" w:cs="Times New Roman"/>
           <w:color w:val="000000" w:themeColor="text1"/>
         </w:rPr>
         <w:t xml:space="preserve">     </w:t>

</xml_diff>